<commit_message>
Lab_ init, some remnants of Lab_5
</commit_message>
<xml_diff>
--- a/Lab_5/doc/Report.docx
+++ b/Lab_5/doc/Report.docx
@@ -2,6 +2,8 @@
 <file path=word/document.xml><?xml version="1.0" encoding="utf-8"?>
 <w:document xmlns:wpc="http://schemas.microsoft.com/office/word/2010/wordprocessingCanvas" xmlns:cx="http://schemas.microsoft.com/office/drawing/2014/chartex" xmlns:cx1="http://schemas.microsoft.com/office/drawing/2015/9/8/chartex" xmlns:cx2="http://schemas.microsoft.com/office/drawing/2015/10/21/chartex" xmlns:cx3="http://schemas.microsoft.com/office/drawing/2016/5/9/chartex" xmlns:cx4="http://schemas.microsoft.com/office/drawing/2016/5/10/chartex" xmlns:cx5="http://schemas.microsoft.com/office/drawing/2016/5/11/chartex" xmlns:cx6="http://schemas.microsoft.com/office/drawing/2016/5/12/chartex" xmlns:cx7="http://schemas.microsoft.com/office/drawing/2016/5/13/chartex" xmlns:cx8="http://schemas.microsoft.com/office/drawing/2016/5/14/chartex" xmlns:mc="http://schemas.openxmlformats.org/markup-compatibility/2006" xmlns:aink="http://schemas.microsoft.com/office/drawing/2016/ink" xmlns:am3d="http://schemas.microsoft.com/office/drawing/2017/model3d" xmlns:o="urn:schemas-microsoft-com:office:office" xmlns:r="http://schemas.openxmlformats.org/officeDocument/2006/relationships" xmlns:m="http://schemas.openxmlformats.org/officeDocument/2006/math" xmlns:v="urn:schemas-microsoft-com:vml" xmlns:wp14="http://schemas.microsoft.com/office/word/2010/wordprocessingDrawing" xmlns:wp="http://schemas.openxmlformats.org/drawingml/2006/wordprocessingDrawing" xmlns:w10="urn:schemas-microsoft-com:office:word" xmlns:w="http://schemas.openxmlformats.org/wordprocessingml/2006/main" xmlns:w14="http://schemas.microsoft.com/office/word/2010/wordml" xmlns:w15="http://schemas.microsoft.com/office/word/2012/wordml" xmlns:w16cid="http://schemas.microsoft.com/office/word/2016/wordml/cid" xmlns:w16se="http://schemas.microsoft.com/office/word/2015/wordml/symex" xmlns:wpg="http://schemas.microsoft.com/office/word/2010/wordprocessingGroup" xmlns:wpi="http://schemas.microsoft.com/office/word/2010/wordprocessingInk" xmlns:wne="http://schemas.microsoft.com/office/word/2006/wordml" xmlns:wps="http://schemas.microsoft.com/office/word/2010/wordprocessingShape" mc:Ignorable="w14 w15 w16se w16cid wp14">
   <w:body>
+    <w:bookmarkStart w:id="0" w:name="_GoBack" w:displacedByCustomXml="next"/>
+    <w:bookmarkEnd w:id="0" w:displacedByCustomXml="next"/>
     <w:sdt>
       <w:sdtPr>
         <w:id w:val="1873410508"/>
@@ -388,7 +390,7 @@
                   </wp:anchor>
                 </w:drawing>
               </mc:Choice>
-              <mc:Fallback xmlns:w16="http://schemas.microsoft.com/office/word/2018/wordml" xmlns:w16cex="http://schemas.microsoft.com/office/word/2018/wordml/cex">
+              <mc:Fallback xmlns:w16cex="http://schemas.microsoft.com/office/word/2018/wordml/cex" xmlns:w16="http://schemas.microsoft.com/office/word/2018/wordml">
                 <w:pict>
                   <v:rect w14:anchorId="15EAF00D" id="Prostokąt 468" o:spid="_x0000_s1026" style="position:absolute;margin-left:0;margin-top:0;width:244.8pt;height:554.4pt;z-index:251659264;visibility:visible;mso-wrap-style:square;mso-width-percent:400;mso-height-percent:700;mso-left-percent:440;mso-top-percent:25;mso-wrap-distance-left:9pt;mso-wrap-distance-top:0;mso-wrap-distance-right:9pt;mso-wrap-distance-bottom:0;mso-position-horizontal-relative:page;mso-position-vertical-relative:page;mso-width-percent:400;mso-height-percent:700;mso-left-percent:440;mso-top-percent:25;mso-width-relative:page;mso-height-relative:page;v-text-anchor:middle" o:gfxdata="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" fillcolor="white [3212]" strokecolor="#747070 [1614]" strokeweight="1.25pt">
                     <w10:wrap anchorx="page" anchory="page"/>
@@ -485,7 +487,7 @@
                   </wp:anchor>
                 </w:drawing>
               </mc:Choice>
-              <mc:Fallback xmlns:w16="http://schemas.microsoft.com/office/word/2018/wordml" xmlns:w16cex="http://schemas.microsoft.com/office/word/2018/wordml/cex">
+              <mc:Fallback xmlns:w16cex="http://schemas.microsoft.com/office/word/2018/wordml/cex" xmlns:w16="http://schemas.microsoft.com/office/word/2018/wordml">
                 <w:pict>
                   <v:rect w14:anchorId="356EC4C3" id="Prostokąt 469" o:spid="_x0000_s1026" style="position:absolute;margin-left:0;margin-top:0;width:226.45pt;height:9.35pt;z-index:251662336;visibility:visible;mso-wrap-style:square;mso-width-percent:370;mso-height-percent:0;mso-left-percent:455;mso-top-percent:690;mso-wrap-distance-left:9pt;mso-wrap-distance-top:0;mso-wrap-distance-right:9pt;mso-wrap-distance-bottom:0;mso-position-horizontal-relative:page;mso-position-vertical-relative:page;mso-width-percent:370;mso-height-percent:0;mso-left-percent:455;mso-top-percent:690;mso-width-relative:page;mso-height-relative:margin;v-text-anchor:middle" o:gfxdata="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" fillcolor="#4472c4 [3204]" stroked="f" strokeweight="1pt">
                     <w10:wrap anchorx="page" anchory="page"/>
@@ -808,7 +810,21 @@
                                   <w:rPr>
                                     <w:color w:val="44546A" w:themeColor="text2"/>
                                   </w:rPr>
-                                  <w:t>Krzysztof Pierczyk                          14 maja 2020</w:t>
+                                  <w:t xml:space="preserve">Krzysztof </w:t>
+                                </w:r>
+                                <w:proofErr w:type="spellStart"/>
+                                <w:r>
+                                  <w:rPr>
+                                    <w:color w:val="44546A" w:themeColor="text2"/>
+                                  </w:rPr>
+                                  <w:t>Pierczyk</w:t>
+                                </w:r>
+                                <w:proofErr w:type="spellEnd"/>
+                                <w:r>
+                                  <w:rPr>
+                                    <w:color w:val="44546A" w:themeColor="text2"/>
+                                  </w:rPr>
+                                  <w:t xml:space="preserve">                          14 maja 2020</w:t>
                                 </w:r>
                               </w:p>
                             </w:txbxContent>
@@ -914,11 +930,19 @@
       <w:r>
         <w:t xml:space="preserve"> Wykorzystywana już w poprzednim zadaniu funkcja </w:t>
       </w:r>
+      <w:proofErr w:type="spellStart"/>
       <w:r>
         <w:rPr>
           <w:rFonts w:ascii="Consolas" w:hAnsi="Consolas"/>
         </w:rPr>
-        <w:t>estimateCameraParameters(...)</w:t>
+        <w:t>estimateCameraParameters</w:t>
+      </w:r>
+      <w:proofErr w:type="spellEnd"/>
+      <w:r>
+        <w:rPr>
+          <w:rFonts w:ascii="Consolas" w:hAnsi="Consolas"/>
+        </w:rPr>
+        <w:t>(...)</w:t>
       </w:r>
       <w:r>
         <w:rPr>
@@ -937,13 +961,35 @@
         <w:rPr>
           <w:rFonts w:cstheme="minorHAnsi"/>
         </w:rPr>
-        <w:t xml:space="preserve">Następnym krokiem było wyznaczenie zakresu wartości dysparycji na rekonstruowanych obrazach. Było to możliwe dzięki dostępnemu w środowisku Matlab narzędziu </w:t>
-      </w:r>
+        <w:t xml:space="preserve">Następnym krokiem było wyznaczenie zakresu wartości dysparycji na rekonstruowanych obrazach. Było to możliwe dzięki dostępnemu w środowisku </w:t>
+      </w:r>
+      <w:proofErr w:type="spellStart"/>
+      <w:r>
+        <w:rPr>
+          <w:rFonts w:cstheme="minorHAnsi"/>
+        </w:rPr>
+        <w:t>Matlab</w:t>
+      </w:r>
+      <w:proofErr w:type="spellEnd"/>
+      <w:r>
+        <w:rPr>
+          <w:rFonts w:cstheme="minorHAnsi"/>
+        </w:rPr>
+        <w:t xml:space="preserve"> narzędziu </w:t>
+      </w:r>
+      <w:proofErr w:type="spellStart"/>
       <w:r>
         <w:rPr>
           <w:rFonts w:ascii="Consolas" w:hAnsi="Consolas" w:cstheme="minorHAnsi"/>
         </w:rPr>
-        <w:t>imtool(...)</w:t>
+        <w:t>imtool</w:t>
+      </w:r>
+      <w:proofErr w:type="spellEnd"/>
+      <w:r>
+        <w:rPr>
+          <w:rFonts w:ascii="Consolas" w:hAnsi="Consolas" w:cstheme="minorHAnsi"/>
+        </w:rPr>
+        <w:t>(...)</w:t>
       </w:r>
       <w:r>
         <w:rPr>
@@ -1226,27 +1272,14 @@
                             <w:r>
                               <w:t xml:space="preserve">Rysunek </w:t>
                             </w:r>
-                            <w:r>
-                              <w:fldChar w:fldCharType="begin"/>
-                            </w:r>
-                            <w:r>
-                              <w:instrText xml:space="preserve"> SEQ Rysunek \* ARABIC </w:instrText>
-                            </w:r>
-                            <w:r>
-                              <w:fldChar w:fldCharType="separate"/>
-                            </w:r>
-                            <w:r>
-                              <w:rPr>
-                                <w:noProof/>
-                              </w:rPr>
-                              <w:t>1</w:t>
-                            </w:r>
-                            <w:r>
-                              <w:rPr>
-                                <w:noProof/>
-                              </w:rPr>
-                              <w:fldChar w:fldCharType="end"/>
-                            </w:r>
+                            <w:fldSimple w:instr=" SEQ Rysunek \* ARABIC ">
+                              <w:r>
+                                <w:rPr>
+                                  <w:noProof/>
+                                </w:rPr>
+                                <w:t>1</w:t>
+                              </w:r>
+                            </w:fldSimple>
                             <w:r>
                               <w:t>. Zdjęcia wykorzystane do rekonstrukcji</w:t>
                             </w:r>
@@ -1270,7 +1303,11 @@
           </mc:Choice>
           <mc:Fallback>
             <w:pict>
-              <v:shape w14:anchorId="60CD355C" id="Pole tekstowe 3" o:spid="_x0000_s1030" type="#_x0000_t202" style="position:absolute;margin-left:0;margin-top:.35pt;width:424.5pt;height:.05pt;z-index:251669504;visibility:visible;mso-wrap-style:square;mso-width-percent:0;mso-wrap-distance-left:9pt;mso-wrap-distance-top:0;mso-wrap-distance-right:9pt;mso-wrap-distance-bottom:0;mso-position-horizontal:center;mso-position-horizontal-relative:margin;mso-position-vertical:absolute;mso-position-vertical-relative:text;mso-width-percent:0;mso-width-relative:margin;v-text-anchor:top" o:gfxdata="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" stroked="f">
+              <v:shapetype w14:anchorId="60CD355C" id="_x0000_t202" coordsize="21600,21600" o:spt="202" path="m,l,21600r21600,l21600,xe">
+                <v:stroke joinstyle="miter"/>
+                <v:path gradientshapeok="t" o:connecttype="rect"/>
+              </v:shapetype>
+              <v:shape id="Pole tekstowe 3" o:spid="_x0000_s1030" type="#_x0000_t202" style="position:absolute;margin-left:0;margin-top:.35pt;width:424.5pt;height:.05pt;z-index:251669504;visibility:visible;mso-wrap-style:square;mso-width-percent:0;mso-wrap-distance-left:9pt;mso-wrap-distance-top:0;mso-wrap-distance-right:9pt;mso-wrap-distance-bottom:0;mso-position-horizontal:center;mso-position-horizontal-relative:margin;mso-position-vertical:absolute;mso-position-vertical-relative:text;mso-width-percent:0;mso-width-relative:margin;v-text-anchor:top" o:gfxdata="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" stroked="f">
                 <v:textbox style="mso-fit-shape-to-text:t" inset="0,0,0,0">
                   <w:txbxContent>
                     <w:p>
@@ -1287,27 +1324,14 @@
                       <w:r>
                         <w:t xml:space="preserve">Rysunek </w:t>
                       </w:r>
-                      <w:r>
-                        <w:fldChar w:fldCharType="begin"/>
-                      </w:r>
-                      <w:r>
-                        <w:instrText xml:space="preserve"> SEQ Rysunek \* ARABIC </w:instrText>
-                      </w:r>
-                      <w:r>
-                        <w:fldChar w:fldCharType="separate"/>
-                      </w:r>
-                      <w:r>
-                        <w:rPr>
-                          <w:noProof/>
-                        </w:rPr>
-                        <w:t>1</w:t>
-                      </w:r>
-                      <w:r>
-                        <w:rPr>
-                          <w:noProof/>
-                        </w:rPr>
-                        <w:fldChar w:fldCharType="end"/>
-                      </w:r>
+                      <w:fldSimple w:instr=" SEQ Rysunek \* ARABIC ">
+                        <w:r>
+                          <w:rPr>
+                            <w:noProof/>
+                          </w:rPr>
+                          <w:t>1</w:t>
+                        </w:r>
+                      </w:fldSimple>
                       <w:r>
                         <w:t>. Zdjęcia wykorzystane do rekonstrukcji</w:t>
                       </w:r>
@@ -1380,13 +1404,35 @@
         <w:rPr>
           <w:rFonts w:cstheme="minorHAnsi"/>
         </w:rPr>
-        <w:t xml:space="preserve"> ze względu na wymagania funkcji </w:t>
-      </w:r>
+        <w:t xml:space="preserve"> ze względu na wymaga</w:t>
+      </w:r>
+      <w:proofErr w:type="spellStart"/>
+      <w:r>
+        <w:rPr>
+          <w:rFonts w:cstheme="minorHAnsi"/>
+        </w:rPr>
+        <w:t>nia</w:t>
+      </w:r>
+      <w:proofErr w:type="spellEnd"/>
+      <w:r>
+        <w:rPr>
+          <w:rFonts w:cstheme="minorHAnsi"/>
+        </w:rPr>
+        <w:t xml:space="preserve"> funkcji </w:t>
+      </w:r>
+      <w:proofErr w:type="spellStart"/>
       <w:r>
         <w:rPr>
           <w:rFonts w:ascii="Consolas" w:hAnsi="Consolas" w:cstheme="minorHAnsi"/>
         </w:rPr>
-        <w:t>disparity(...)</w:t>
+        <w:t>disparity</w:t>
+      </w:r>
+      <w:proofErr w:type="spellEnd"/>
+      <w:r>
+        <w:rPr>
+          <w:rFonts w:ascii="Consolas" w:hAnsi="Consolas" w:cstheme="minorHAnsi"/>
+        </w:rPr>
+        <w:t>(...)</w:t>
       </w:r>
       <w:r>
         <w:rPr>
@@ -1636,27 +1682,14 @@
                             <w:r>
                               <w:t xml:space="preserve">Rysunek </w:t>
                             </w:r>
-                            <w:r>
-                              <w:fldChar w:fldCharType="begin"/>
-                            </w:r>
-                            <w:r>
-                              <w:instrText xml:space="preserve"> SEQ Rysunek \* ARABIC </w:instrText>
-                            </w:r>
-                            <w:r>
-                              <w:fldChar w:fldCharType="separate"/>
-                            </w:r>
-                            <w:r>
-                              <w:rPr>
-                                <w:noProof/>
-                              </w:rPr>
-                              <w:t>2</w:t>
-                            </w:r>
-                            <w:r>
-                              <w:rPr>
-                                <w:noProof/>
-                              </w:rPr>
-                              <w:fldChar w:fldCharType="end"/>
-                            </w:r>
+                            <w:fldSimple w:instr=" SEQ Rysunek \* ARABIC ">
+                              <w:r>
+                                <w:rPr>
+                                  <w:noProof/>
+                                </w:rPr>
+                                <w:t>2</w:t>
+                              </w:r>
+                            </w:fldSimple>
                             <w:r>
                               <w:t>. Pomiary dysparycji między zdjęciami</w:t>
                             </w:r>
@@ -1694,27 +1727,14 @@
                       <w:r>
                         <w:t xml:space="preserve">Rysunek </w:t>
                       </w:r>
-                      <w:r>
-                        <w:fldChar w:fldCharType="begin"/>
-                      </w:r>
-                      <w:r>
-                        <w:instrText xml:space="preserve"> SEQ Rysunek \* ARABIC </w:instrText>
-                      </w:r>
-                      <w:r>
-                        <w:fldChar w:fldCharType="separate"/>
-                      </w:r>
-                      <w:r>
-                        <w:rPr>
-                          <w:noProof/>
-                        </w:rPr>
-                        <w:t>2</w:t>
-                      </w:r>
-                      <w:r>
-                        <w:rPr>
-                          <w:noProof/>
-                        </w:rPr>
-                        <w:fldChar w:fldCharType="end"/>
-                      </w:r>
+                      <w:fldSimple w:instr=" SEQ Rysunek \* ARABIC ">
+                        <w:r>
+                          <w:rPr>
+                            <w:noProof/>
+                          </w:rPr>
+                          <w:t>2</w:t>
+                        </w:r>
+                      </w:fldSimple>
                       <w:r>
                         <w:t>. Pomiary dysparycji między zdjęciami</w:t>
                       </w:r>
@@ -2025,27 +2045,14 @@
                             <w:r>
                               <w:t xml:space="preserve">Rysunek </w:t>
                             </w:r>
-                            <w:r>
-                              <w:fldChar w:fldCharType="begin"/>
-                            </w:r>
-                            <w:r>
-                              <w:instrText xml:space="preserve"> SEQ Rysunek \* ARABIC </w:instrText>
-                            </w:r>
-                            <w:r>
-                              <w:fldChar w:fldCharType="separate"/>
-                            </w:r>
-                            <w:r>
-                              <w:rPr>
-                                <w:noProof/>
-                              </w:rPr>
-                              <w:t>3</w:t>
-                            </w:r>
-                            <w:r>
-                              <w:rPr>
-                                <w:noProof/>
-                              </w:rPr>
-                              <w:fldChar w:fldCharType="end"/>
-                            </w:r>
+                            <w:fldSimple w:instr=" SEQ Rysunek \* ARABIC ">
+                              <w:r>
+                                <w:rPr>
+                                  <w:noProof/>
+                                </w:rPr>
+                                <w:t>3</w:t>
+                              </w:r>
+                            </w:fldSimple>
                             <w:r>
                               <w:t>. Skalibrowana mapa dysparycji</w:t>
                             </w:r>
@@ -2083,27 +2090,14 @@
                       <w:r>
                         <w:t xml:space="preserve">Rysunek </w:t>
                       </w:r>
-                      <w:r>
-                        <w:fldChar w:fldCharType="begin"/>
-                      </w:r>
-                      <w:r>
-                        <w:instrText xml:space="preserve"> SEQ Rysunek \* ARABIC </w:instrText>
-                      </w:r>
-                      <w:r>
-                        <w:fldChar w:fldCharType="separate"/>
-                      </w:r>
-                      <w:r>
-                        <w:rPr>
-                          <w:noProof/>
-                        </w:rPr>
-                        <w:t>3</w:t>
-                      </w:r>
-                      <w:r>
-                        <w:rPr>
-                          <w:noProof/>
-                        </w:rPr>
-                        <w:fldChar w:fldCharType="end"/>
-                      </w:r>
+                      <w:fldSimple w:instr=" SEQ Rysunek \* ARABIC ">
+                        <w:r>
+                          <w:rPr>
+                            <w:noProof/>
+                          </w:rPr>
+                          <w:t>3</w:t>
+                        </w:r>
+                      </w:fldSimple>
                       <w:r>
                         <w:t>. Skalibrowana mapa dysparycji</w:t>
                       </w:r>
@@ -2149,11 +2143,19 @@
         </w:rPr>
         <w:t xml:space="preserve">W ostatnim kroku przekazaliśmy uzyskaną mapę dysparycji do funkcji </w:t>
       </w:r>
+      <w:proofErr w:type="spellStart"/>
       <w:r>
         <w:rPr>
           <w:rFonts w:ascii="Consolas" w:hAnsi="Consolas" w:cstheme="minorHAnsi"/>
         </w:rPr>
-        <w:t>reconstructScene(...)</w:t>
+        <w:t>reconstructScene</w:t>
+      </w:r>
+      <w:proofErr w:type="spellEnd"/>
+      <w:r>
+        <w:rPr>
+          <w:rFonts w:ascii="Consolas" w:hAnsi="Consolas" w:cstheme="minorHAnsi"/>
+        </w:rPr>
+        <w:t>(...)</w:t>
       </w:r>
       <w:r>
         <w:rPr>
@@ -2230,27 +2232,14 @@
                             <w:r>
                               <w:t xml:space="preserve">Rysunek </w:t>
                             </w:r>
-                            <w:r>
-                              <w:fldChar w:fldCharType="begin"/>
-                            </w:r>
-                            <w:r>
-                              <w:instrText xml:space="preserve"> SEQ Rysunek \* ARABIC </w:instrText>
-                            </w:r>
-                            <w:r>
-                              <w:fldChar w:fldCharType="separate"/>
-                            </w:r>
-                            <w:r>
-                              <w:rPr>
-                                <w:noProof/>
-                              </w:rPr>
-                              <w:t>4</w:t>
-                            </w:r>
-                            <w:r>
-                              <w:rPr>
-                                <w:noProof/>
-                              </w:rPr>
-                              <w:fldChar w:fldCharType="end"/>
-                            </w:r>
+                            <w:fldSimple w:instr=" SEQ Rysunek \* ARABIC ">
+                              <w:r>
+                                <w:rPr>
+                                  <w:noProof/>
+                                </w:rPr>
+                                <w:t>4</w:t>
+                              </w:r>
+                            </w:fldSimple>
                             <w:r>
                               <w:t>. Przestrzeń ze zdjęć zrekonstruowana w środowisku trójwymiarowym</w:t>
                             </w:r>
@@ -2288,27 +2277,14 @@
                       <w:r>
                         <w:t xml:space="preserve">Rysunek </w:t>
                       </w:r>
-                      <w:r>
-                        <w:fldChar w:fldCharType="begin"/>
-                      </w:r>
-                      <w:r>
-                        <w:instrText xml:space="preserve"> SEQ Rysunek \* ARABIC </w:instrText>
-                      </w:r>
-                      <w:r>
-                        <w:fldChar w:fldCharType="separate"/>
-                      </w:r>
-                      <w:r>
-                        <w:rPr>
-                          <w:noProof/>
-                        </w:rPr>
-                        <w:t>4</w:t>
-                      </w:r>
-                      <w:r>
-                        <w:rPr>
-                          <w:noProof/>
-                        </w:rPr>
-                        <w:fldChar w:fldCharType="end"/>
-                      </w:r>
+                      <w:fldSimple w:instr=" SEQ Rysunek \* ARABIC ">
+                        <w:r>
+                          <w:rPr>
+                            <w:noProof/>
+                          </w:rPr>
+                          <w:t>4</w:t>
+                        </w:r>
+                      </w:fldSimple>
                       <w:r>
                         <w:t>. Przestrzeń ze zdjęć zrekonstruowana w środowisku trójwymiarowym</w:t>
                       </w:r>
@@ -2480,7 +2456,23 @@
         </w:numPr>
       </w:pPr>
       <w:r>
-        <w:t>Obliczenie disparityMap. Jako parametr ‘DisparityRange’ przyjęty został zakres [0 96], który został wyznaczony eksperymentalnie. Przy takim ustawieniu osiągnęliśmy najlepsze efekty</w:t>
+        <w:t xml:space="preserve">Obliczenie </w:t>
+      </w:r>
+      <w:proofErr w:type="spellStart"/>
+      <w:r>
+        <w:t>disparityMap</w:t>
+      </w:r>
+      <w:proofErr w:type="spellEnd"/>
+      <w:r>
+        <w:t>. Jako parametr ‘</w:t>
+      </w:r>
+      <w:proofErr w:type="spellStart"/>
+      <w:r>
+        <w:t>DisparityRange</w:t>
+      </w:r>
+      <w:proofErr w:type="spellEnd"/>
+      <w:r>
+        <w:t>’ przyjęty został zakres [0 96], który został wyznaczony eksperymentalnie. Przy takim ustawieniu osiągnęliśmy najlepsze efekty</w:t>
       </w:r>
     </w:p>
     <w:p>
@@ -2516,7 +2508,23 @@
         </w:numPr>
       </w:pPr>
       <w:r>
-        <w:t>Podmiana punktów, które mają wartość nienumeryczną(NaN) oraz nieskończoną(Inf) na wartość 0. Jest to wymagany krok, ze względu na późniejsze użycie transformaty obrazu do postaci całkowej</w:t>
+        <w:t>Podmiana punktów, które mają wartość nienumeryczną(</w:t>
+      </w:r>
+      <w:proofErr w:type="spellStart"/>
+      <w:r>
+        <w:t>NaN</w:t>
+      </w:r>
+      <w:proofErr w:type="spellEnd"/>
+      <w:r>
+        <w:t>) oraz nieskończoną(</w:t>
+      </w:r>
+      <w:proofErr w:type="spellStart"/>
+      <w:r>
+        <w:t>Inf</w:t>
+      </w:r>
+      <w:proofErr w:type="spellEnd"/>
+      <w:r>
+        <w:t>) na wartość 0. Jest to wymagany krok, ze względu na późniejsze użycie transformaty obrazu do postaci całkowej</w:t>
       </w:r>
     </w:p>
     <w:p>
@@ -2528,7 +2536,23 @@
         </w:numPr>
       </w:pPr>
       <w:r>
-        <w:t>Tak przygotowany obraz został przeszukany pod kątem punktów, które mają wartość 0 (wcześniejsze NaN oraz Inf)</w:t>
+        <w:t xml:space="preserve">Tak przygotowany obraz został przeszukany pod kątem punktów, które mają wartość 0 (wcześniejsze </w:t>
+      </w:r>
+      <w:proofErr w:type="spellStart"/>
+      <w:r>
+        <w:t>NaN</w:t>
+      </w:r>
+      <w:proofErr w:type="spellEnd"/>
+      <w:r>
+        <w:t xml:space="preserve"> oraz </w:t>
+      </w:r>
+      <w:proofErr w:type="spellStart"/>
+      <w:r>
+        <w:t>Inf</w:t>
+      </w:r>
+      <w:proofErr w:type="spellEnd"/>
+      <w:r>
+        <w:t>)</w:t>
       </w:r>
       <w:r>
         <w:t>, ale są w otoczeniu punktów o wartości niezerowej. Punkty spełniające te warunki otrzymywały wartość średniej 2 punktów sąsiadujących (Występują 2 iteracje takich przeszukiwań, jedna w pionie, jedna w poziomie). Krok ten pozwala ujednolicić chmury punktów, w których znajdują się pojedyncze punkty, których nie dało się obliczyć na etapie 2.</w:t>
@@ -2588,17 +2612,27 @@
       <w:pPr>
         <w:pStyle w:val="Akapitzlist"/>
       </w:pPr>
+      <w:proofErr w:type="spellStart"/>
       <w:r>
         <w:lastRenderedPageBreak/>
-        <w:t>areaCar – oszacowanie wartości prostokąta zawierającego punkty płaszczyzny Z na danej odległości</w:t>
+        <w:t>areaCar</w:t>
+      </w:r>
+      <w:proofErr w:type="spellEnd"/>
+      <w:r>
+        <w:t xml:space="preserve"> – oszacowanie wartości prostokąta zawierającego punkty płaszczyzny Z na danej odległości</w:t>
       </w:r>
     </w:p>
     <w:p>
       <w:pPr>
         <w:pStyle w:val="Akapitzlist"/>
       </w:pPr>
-      <w:r>
-        <w:t>regionSum – wartość rzeczywistych prostokątów na obrazie</w:t>
+      <w:proofErr w:type="spellStart"/>
+      <w:r>
+        <w:t>regionSum</w:t>
+      </w:r>
+      <w:proofErr w:type="spellEnd"/>
+      <w:r>
+        <w:t xml:space="preserve"> – wartość rzeczywistych prostokątów na obrazie</w:t>
       </w:r>
     </w:p>
     <w:p/>
@@ -2647,7 +2681,15 @@
         </w:numPr>
       </w:pPr>
       <w:r>
-        <w:t>Następnie wyszukiwane są unikalne wartości odległości, pierwsza znaleziona odległość nanoszona jest na obraz wynikowy. Przyjęty sposób odrzucania danych nie jest najskuteczniejszy, zdecydowanie lepiej sprawdziło by się tutaj przepuszczenie danych przez algorytm centroidów, jednak wymagałoby to napisania adaptacyjnej metody do optymalizacji parametru k algorytmu. Na potrzeby tego laboratorium uznajemy, że użyta metoda jest wystarczająca do przeszukiwania obrazu.</w:t>
+        <w:t xml:space="preserve">Następnie wyszukiwane są unikalne wartości odległości, pierwsza znaleziona odległość nanoszona jest na obraz wynikowy. Przyjęty sposób odrzucania danych nie jest najskuteczniejszy, zdecydowanie lepiej sprawdziło by się tutaj przepuszczenie danych przez algorytm </w:t>
+      </w:r>
+      <w:proofErr w:type="spellStart"/>
+      <w:r>
+        <w:t>centroidów</w:t>
+      </w:r>
+      <w:proofErr w:type="spellEnd"/>
+      <w:r>
+        <w:t>, jednak wymagałoby to napisania adaptacyjnej metody do optymalizacji parametru k algorytmu. Na potrzeby tego laboratorium uznajemy, że użyta metoda jest wystarczająca do przeszukiwania obrazu.</w:t>
       </w:r>
     </w:p>
     <w:p>
@@ -3157,13 +3199,19 @@
         <w:ind w:left="360"/>
       </w:pPr>
       <w:r>
-        <w:t>Jak widać na powyższych obrazach, powyższy sposób rozwiązania daje wymierny wynik. Wyniki są sensowne, wykrywane obiekty widocznie oznaczone. Oczywiście jest to wybrana próbka obrazów, na których algorytm zadziałał najlepiej. W folderze detection znajdującym się w folderze głównym repozytorium można obejrzeć te mniej udane próby detekcji pojazdów. Znajdują się tam obrazy, które posiadają wadę, np. wykrycie w jednym miejscu kilku obiektów, przez co nie widać opisów oraz obrazy, na których nie został wykryty pojazd. Biorąc pod uwagę fakt, iż kamery były kalibrowane w pomieszczeniu, a obrazy do zadania robione były przez szybę w samochodzie, wydaje się, że przy niedługim czasie na wykonaniu oraz niedużej wiedzy na temat</w:t>
+        <w:t xml:space="preserve">Jak widać na powyższych obrazach, powyższy sposób rozwiązania daje wymierny wynik. Wyniki są sensowne, wykrywane obiekty widocznie oznaczone. Oczywiście jest to wybrana próbka obrazów, na których algorytm zadziałał najlepiej. W folderze </w:t>
+      </w:r>
+      <w:proofErr w:type="spellStart"/>
+      <w:r>
+        <w:t>detection</w:t>
+      </w:r>
+      <w:proofErr w:type="spellEnd"/>
+      <w:r>
+        <w:t xml:space="preserve"> znajdującym się w folderze głównym repozytorium można obejrzeć te mniej udane próby detekcji pojazdów. Znajdują się tam obrazy, które posiadają wadę, np. wykrycie w jednym miejscu kilku obiektów, przez co nie widać opisów oraz obrazy, na których nie został wykryty pojazd. Biorąc pod uwagę fakt, iż kamery były kalibrowane w pomieszczeniu, a obrazy do zadania robione były przez szybę w samochodzie, wydaje się, że przy niedługim czasie na wykonaniu oraz niedużej wiedzy na temat</w:t>
       </w:r>
       <w:r>
         <w:t>y widzenia wizyjnego i przetwarzania obrazu wyniki algorytmu są zadowalające.</w:t>
       </w:r>
-      <w:bookmarkStart w:id="0" w:name="_GoBack"/>
-      <w:bookmarkEnd w:id="0"/>
       <w:r>
         <w:t xml:space="preserve"> </w:t>
       </w:r>
@@ -3447,6 +3495,7 @@
     <w:lsdException w:name="HTML Sample" w:semiHidden="1" w:unhideWhenUsed="1"/>
     <w:lsdException w:name="HTML Typewriter" w:semiHidden="1" w:unhideWhenUsed="1"/>
     <w:lsdException w:name="HTML Variable" w:semiHidden="1" w:unhideWhenUsed="1"/>
+    <w:lsdException w:name="Normal Table" w:semiHidden="1" w:unhideWhenUsed="1"/>
     <w:lsdException w:name="annotation subject" w:semiHidden="1" w:unhideWhenUsed="1"/>
     <w:lsdException w:name="No List" w:semiHidden="1" w:unhideWhenUsed="1"/>
     <w:lsdException w:name="Outline List 1" w:semiHidden="1" w:unhideWhenUsed="1"/>
@@ -3493,8 +3542,10 @@
     <w:lsdException w:name="Table Subtle 2" w:semiHidden="1" w:unhideWhenUsed="1"/>
     <w:lsdException w:name="Table Web 1" w:semiHidden="1" w:unhideWhenUsed="1"/>
     <w:lsdException w:name="Table Web 2" w:semiHidden="1" w:unhideWhenUsed="1"/>
+    <w:lsdException w:name="Table Web 3" w:semiHidden="1" w:unhideWhenUsed="1"/>
     <w:lsdException w:name="Balloon Text" w:semiHidden="1" w:unhideWhenUsed="1"/>
     <w:lsdException w:name="Table Grid" w:uiPriority="39"/>
+    <w:lsdException w:name="Table Theme" w:semiHidden="1" w:unhideWhenUsed="1"/>
     <w:lsdException w:name="Placeholder Text" w:semiHidden="1"/>
     <w:lsdException w:name="No Spacing" w:uiPriority="1" w:qFormat="1"/>
     <w:lsdException w:name="Light Shading" w:uiPriority="60"/>
@@ -4733,7 +4784,7 @@
 </file>
 
 <file path=customXml/itemProps1.xml><?xml version="1.0" encoding="utf-8"?>
-<ds:datastoreItem xmlns:ds="http://schemas.openxmlformats.org/officeDocument/2006/customXml" ds:itemID="{9B5D78F1-BEDD-48D3-AD01-E16C7C5BCF7F}">
+<ds:datastoreItem xmlns:ds="http://schemas.openxmlformats.org/officeDocument/2006/customXml" ds:itemID="{5C450A9E-C377-401D-BD57-F0C73D35B694}">
   <ds:schemaRefs>
     <ds:schemaRef ds:uri="http://schemas.openxmlformats.org/officeDocument/2006/bibliography"/>
   </ds:schemaRefs>

</xml_diff>